<commit_message>
Excel Assigment on Kickstart Campaigns Analysis
</commit_message>
<xml_diff>
--- a/Excel-Assignment/Kickstarter-Campaigns-Analysis-Report.docx
+++ b/Excel-Assignment/Kickstarter-Campaigns-Analysis-Report.docx
@@ -382,150 +382,78 @@
         </w:numPr>
         <w:rPr>
           <w:rFonts w:ascii="Times New Roman" w:eastAsia="Times New Roman" w:hAnsi="Times New Roman" w:cs="Times New Roman"/>
-        </w:rPr>
-      </w:pPr>
-      <w:r>
-        <w:rPr>
-          <w:rFonts w:ascii="Times New Roman" w:eastAsia="Times New Roman" w:hAnsi="Times New Roman" w:cs="Times New Roman"/>
-        </w:rPr>
-        <w:t xml:space="preserve">Create a table and chart that will analyze the </w:t>
-      </w:r>
-      <w:r>
-        <w:rPr>
-          <w:rFonts w:ascii="Times New Roman" w:eastAsia="Times New Roman" w:hAnsi="Times New Roman" w:cs="Times New Roman"/>
-        </w:rPr>
-        <w:t>work</w:t>
-      </w:r>
-      <w:r>
-        <w:rPr>
-          <w:rFonts w:ascii="Times New Roman" w:eastAsia="Times New Roman" w:hAnsi="Times New Roman" w:cs="Times New Roman"/>
-        </w:rPr>
-        <w:t xml:space="preserve">sheet to count </w:t>
-      </w:r>
-      <w:r>
-        <w:rPr>
-          <w:rFonts w:ascii="Times New Roman" w:eastAsia="Times New Roman" w:hAnsi="Times New Roman" w:cs="Times New Roman"/>
-        </w:rPr>
-        <w:t>H</w:t>
-      </w:r>
-      <w:r>
-        <w:rPr>
-          <w:rFonts w:ascii="Times New Roman" w:eastAsia="Times New Roman" w:hAnsi="Times New Roman" w:cs="Times New Roman"/>
-        </w:rPr>
-        <w:t>ow many campaigns were successful, failed, canceled, or are currently live per </w:t>
-      </w:r>
-      <w:r>
-        <w:rPr>
-          <w:rFonts w:ascii="Times New Roman" w:eastAsia="Times New Roman" w:hAnsi="Times New Roman" w:cs="Times New Roman"/>
           <w:b/>
           <w:bCs/>
         </w:rPr>
-        <w:t>C</w:t>
-      </w:r>
-      <w:r>
-        <w:rPr>
-          <w:rFonts w:ascii="Times New Roman" w:eastAsia="Times New Roman" w:hAnsi="Times New Roman" w:cs="Times New Roman"/>
-          <w:b/>
-          <w:bCs/>
-        </w:rPr>
-        <w:t>ategory</w:t>
-      </w:r>
-      <w:r>
-        <w:rPr>
-          <w:rFonts w:ascii="Times New Roman" w:eastAsia="Times New Roman" w:hAnsi="Times New Roman" w:cs="Times New Roman"/>
-          <w:b/>
-          <w:bCs/>
-        </w:rPr>
-        <w:t xml:space="preserve"> and Sub-Category</w:t>
-      </w:r>
-      <w:r>
-        <w:rPr>
-          <w:rFonts w:ascii="Times New Roman" w:eastAsia="Times New Roman" w:hAnsi="Times New Roman" w:cs="Times New Roman"/>
-        </w:rPr>
-        <w:t>.</w:t>
-      </w:r>
-    </w:p>
-    <w:p>
-      <w:pPr>
-        <w:pStyle w:val="ListParagraph"/>
-        <w:numPr>
-          <w:ilvl w:val="0"/>
-          <w:numId w:val="4"/>
-        </w:numPr>
-        <w:rPr>
-          <w:rFonts w:ascii="Times New Roman" w:eastAsia="Times New Roman" w:hAnsi="Times New Roman" w:cs="Times New Roman"/>
-          <w:b/>
-          <w:bCs/>
-        </w:rPr>
-      </w:pPr>
-      <w:r>
-        <w:rPr>
-          <w:rFonts w:ascii="Times New Roman" w:eastAsia="Times New Roman" w:hAnsi="Times New Roman" w:cs="Times New Roman"/>
-        </w:rPr>
-        <w:t>Create a table to c</w:t>
-      </w:r>
-      <w:r>
-        <w:rPr>
-          <w:rFonts w:ascii="Times New Roman" w:eastAsia="Times New Roman" w:hAnsi="Times New Roman" w:cs="Times New Roman"/>
-        </w:rPr>
-        <w:t xml:space="preserve">alculate a campaign </w:t>
-      </w:r>
-      <w:r>
-        <w:rPr>
-          <w:rFonts w:ascii="Times New Roman" w:eastAsia="Times New Roman" w:hAnsi="Times New Roman" w:cs="Times New Roman"/>
-        </w:rPr>
-        <w:t>duration based on Date Created Conversion and Date Ended Conversion</w:t>
-      </w:r>
-      <w:r>
-        <w:rPr>
-          <w:rFonts w:ascii="Times New Roman" w:eastAsia="Times New Roman" w:hAnsi="Times New Roman" w:cs="Times New Roman"/>
-        </w:rPr>
-        <w:t xml:space="preserve">. </w:t>
-      </w:r>
-      <w:r>
-        <w:rPr>
-          <w:rFonts w:ascii="Times New Roman" w:eastAsia="Times New Roman" w:hAnsi="Times New Roman" w:cs="Times New Roman"/>
-        </w:rPr>
-        <w:t xml:space="preserve"> Use this to do time variation analysis against pledged goal. </w:t>
-      </w:r>
-      <w:r>
-        <w:rPr>
-          <w:rFonts w:ascii="Times New Roman" w:eastAsia="Times New Roman" w:hAnsi="Times New Roman" w:cs="Times New Roman"/>
-        </w:rPr>
-        <w:t>P</w:t>
-      </w:r>
-      <w:r>
-        <w:rPr>
-          <w:rFonts w:ascii="Times New Roman" w:eastAsia="Times New Roman" w:hAnsi="Times New Roman" w:cs="Times New Roman"/>
-        </w:rPr>
-        <w:t xml:space="preserve">lot </w:t>
-      </w:r>
-      <w:r>
-        <w:rPr>
-          <w:rFonts w:ascii="Times New Roman" w:eastAsia="Times New Roman" w:hAnsi="Times New Roman" w:cs="Times New Roman"/>
-        </w:rPr>
-        <w:t xml:space="preserve">a chart </w:t>
-      </w:r>
-      <w:r>
-        <w:rPr>
-          <w:rFonts w:ascii="Times New Roman" w:eastAsia="Times New Roman" w:hAnsi="Times New Roman" w:cs="Times New Roman"/>
-        </w:rPr>
-        <w:t xml:space="preserve">if count of </w:t>
-      </w:r>
-      <w:r>
-        <w:rPr>
-          <w:rFonts w:ascii="Times New Roman" w:eastAsia="Times New Roman" w:hAnsi="Times New Roman" w:cs="Times New Roman"/>
-        </w:rPr>
-        <w:t>pledged</w:t>
-      </w:r>
-      <w:r>
-        <w:rPr>
-          <w:rFonts w:ascii="Times New Roman" w:eastAsia="Times New Roman" w:hAnsi="Times New Roman" w:cs="Times New Roman"/>
-        </w:rPr>
-        <w:t xml:space="preserve"> is </w:t>
-      </w:r>
+      </w:pPr>
       <w:bookmarkStart w:id="0" w:name="_GoBack"/>
       <w:bookmarkEnd w:id="0"/>
+      <w:r>
+        <w:rPr>
+          <w:rFonts w:ascii="Times New Roman" w:eastAsia="Times New Roman" w:hAnsi="Times New Roman" w:cs="Times New Roman"/>
+        </w:rPr>
+        <w:t>Create a table to c</w:t>
+      </w:r>
+      <w:r>
+        <w:rPr>
+          <w:rFonts w:ascii="Times New Roman" w:eastAsia="Times New Roman" w:hAnsi="Times New Roman" w:cs="Times New Roman"/>
+        </w:rPr>
+        <w:t xml:space="preserve">alculate a campaign </w:t>
+      </w:r>
+      <w:r>
+        <w:rPr>
+          <w:rFonts w:ascii="Times New Roman" w:eastAsia="Times New Roman" w:hAnsi="Times New Roman" w:cs="Times New Roman"/>
+        </w:rPr>
+        <w:t>duration based on Date Created Conversion and Date Ended Conversion</w:t>
+      </w:r>
+      <w:r>
+        <w:rPr>
+          <w:rFonts w:ascii="Times New Roman" w:eastAsia="Times New Roman" w:hAnsi="Times New Roman" w:cs="Times New Roman"/>
+        </w:rPr>
+        <w:t xml:space="preserve">. </w:t>
+      </w:r>
+      <w:r>
+        <w:rPr>
+          <w:rFonts w:ascii="Times New Roman" w:eastAsia="Times New Roman" w:hAnsi="Times New Roman" w:cs="Times New Roman"/>
+        </w:rPr>
+        <w:t xml:space="preserve"> Use this to do time variation analysis against pledged goal. </w:t>
+      </w:r>
+      <w:r>
+        <w:rPr>
+          <w:rFonts w:ascii="Times New Roman" w:eastAsia="Times New Roman" w:hAnsi="Times New Roman" w:cs="Times New Roman"/>
+        </w:rPr>
+        <w:t>P</w:t>
+      </w:r>
+      <w:r>
+        <w:rPr>
+          <w:rFonts w:ascii="Times New Roman" w:eastAsia="Times New Roman" w:hAnsi="Times New Roman" w:cs="Times New Roman"/>
+        </w:rPr>
+        <w:t xml:space="preserve">lot </w:t>
+      </w:r>
+      <w:r>
+        <w:rPr>
+          <w:rFonts w:ascii="Times New Roman" w:eastAsia="Times New Roman" w:hAnsi="Times New Roman" w:cs="Times New Roman"/>
+        </w:rPr>
+        <w:t xml:space="preserve">a chart </w:t>
+      </w:r>
+      <w:r>
+        <w:rPr>
+          <w:rFonts w:ascii="Times New Roman" w:eastAsia="Times New Roman" w:hAnsi="Times New Roman" w:cs="Times New Roman"/>
+        </w:rPr>
+        <w:t xml:space="preserve">if count of </w:t>
+      </w:r>
+      <w:r>
+        <w:rPr>
+          <w:rFonts w:ascii="Times New Roman" w:eastAsia="Times New Roman" w:hAnsi="Times New Roman" w:cs="Times New Roman"/>
+        </w:rPr>
+        <w:t>pledged</w:t>
+      </w:r>
+      <w:r>
+        <w:rPr>
+          <w:rFonts w:ascii="Times New Roman" w:eastAsia="Times New Roman" w:hAnsi="Times New Roman" w:cs="Times New Roman"/>
+        </w:rPr>
+        <w:t xml:space="preserve"> is </w:t>
+      </w:r>
       <w:r>
         <w:rPr>
           <w:rFonts w:ascii="Times New Roman" w:eastAsia="Times New Roman" w:hAnsi="Times New Roman" w:cs="Times New Roman"/>

</xml_diff>